<commit_message>
finished instrument + quadrant pixel tracking?
</commit_message>
<xml_diff>
--- a/brain storming.docx
+++ b/brain storming.docx
@@ -23,12 +23,12 @@
         <w:pStyle w:val="ListParagraph"/>
         <w:numPr>
           <w:ilvl w:val="0"/>
-          <w:numId w:val="2"/>
+          <w:numId w:val="3"/>
         </w:numPr>
         <w:spacing w:after="0" w:line="276" w:lineRule="auto"/>
       </w:pPr>
       <w:r>
-        <w:t>1200 x 800 pixel canvas</w:t>
+        <w:t>1200 x 800 pixel grid:</w:t>
       </w:r>
     </w:p>
     <w:p>
@@ -36,12 +36,31 @@
         <w:pStyle w:val="ListParagraph"/>
         <w:numPr>
           <w:ilvl w:val="1"/>
-          <w:numId w:val="2"/>
+          <w:numId w:val="3"/>
         </w:numPr>
         <w:spacing w:after="0" w:line="276" w:lineRule="auto"/>
       </w:pPr>
       <w:r>
-        <w:t>960,000 pixels total</w:t>
+        <w:t>24 instruments (200 x 200 pixels)</w:t>
+      </w:r>
+    </w:p>
+    <w:p>
+      <w:pPr>
+        <w:spacing w:after="0" w:line="276" w:lineRule="auto"/>
+      </w:pPr>
+    </w:p>
+    <w:p>
+      <w:pPr>
+        <w:spacing w:after="0" w:line="276" w:lineRule="auto"/>
+        <w:rPr>
+          <w:b/>
+        </w:rPr>
+      </w:pPr>
+      <w:r>
+        <w:rPr>
+          <w:b/>
+        </w:rPr>
+        <w:t>INSTRUMENT:</w:t>
       </w:r>
     </w:p>
     <w:p>
@@ -49,12 +68,65 @@
         <w:pStyle w:val="ListParagraph"/>
         <w:numPr>
           <w:ilvl w:val="0"/>
-          <w:numId w:val="2"/>
+          <w:numId w:val="3"/>
         </w:numPr>
         <w:spacing w:after="0" w:line="276" w:lineRule="auto"/>
-      </w:pPr>
-      <w:r>
-        <w:t>for each pixel, we have:</w:t>
+        <w:rPr>
+          <w:bCs/>
+        </w:rPr>
+      </w:pPr>
+      <w:r>
+        <w:rPr>
+          <w:bCs/>
+        </w:rPr>
+        <w:t xml:space="preserve">volume: </w:t>
+      </w:r>
+      <w:proofErr w:type="spellStart"/>
+      <w:r>
+        <w:rPr>
+          <w:bCs/>
+        </w:rPr>
+        <w:t>shadedPixels</w:t>
+      </w:r>
+      <w:proofErr w:type="spellEnd"/>
+      <w:r>
+        <w:rPr>
+          <w:bCs/>
+        </w:rPr>
+        <w:t xml:space="preserve"> / </w:t>
+      </w:r>
+      <w:proofErr w:type="spellStart"/>
+      <w:r>
+        <w:rPr>
+          <w:bCs/>
+        </w:rPr>
+        <w:t>totalPixels</w:t>
+      </w:r>
+      <w:r>
+        <w:rPr>
+          <w:bCs/>
+        </w:rPr>
+        <w:t>Instrument</w:t>
+      </w:r>
+      <w:proofErr w:type="spellEnd"/>
+    </w:p>
+    <w:p>
+      <w:pPr>
+        <w:pStyle w:val="ListParagraph"/>
+        <w:numPr>
+          <w:ilvl w:val="0"/>
+          <w:numId w:val="3"/>
+        </w:numPr>
+        <w:spacing w:after="0" w:line="276" w:lineRule="auto"/>
+        <w:rPr>
+          <w:bCs/>
+        </w:rPr>
+      </w:pPr>
+      <w:r>
+        <w:rPr>
+          <w:bCs/>
+        </w:rPr>
+        <w:t>each quadrant:</w:t>
       </w:r>
     </w:p>
     <w:p>
@@ -62,12 +134,18 @@
         <w:pStyle w:val="ListParagraph"/>
         <w:numPr>
           <w:ilvl w:val="1"/>
-          <w:numId w:val="2"/>
+          <w:numId w:val="3"/>
         </w:numPr>
         <w:spacing w:after="0" w:line="276" w:lineRule="auto"/>
-      </w:pPr>
-      <w:r>
-        <w:t>color</w:t>
+        <w:rPr>
+          <w:bCs/>
+        </w:rPr>
+      </w:pPr>
+      <w:r>
+        <w:rPr>
+          <w:bCs/>
+        </w:rPr>
+        <w:t>corresponds to a beat</w:t>
       </w:r>
     </w:p>
     <w:p>
@@ -75,12 +153,18 @@
         <w:pStyle w:val="ListParagraph"/>
         <w:numPr>
           <w:ilvl w:val="1"/>
-          <w:numId w:val="2"/>
+          <w:numId w:val="3"/>
         </w:numPr>
         <w:spacing w:after="0" w:line="276" w:lineRule="auto"/>
-      </w:pPr>
-      <w:r>
-        <w:t>location</w:t>
+        <w:rPr>
+          <w:bCs/>
+        </w:rPr>
+      </w:pPr>
+      <w:r>
+        <w:rPr>
+          <w:bCs/>
+        </w:rPr>
+        <w:t>most prevalent color corresponds to the note</w:t>
       </w:r>
     </w:p>
     <w:p>
@@ -88,12 +172,43 @@
         <w:pStyle w:val="ListParagraph"/>
         <w:numPr>
           <w:ilvl w:val="1"/>
-          <w:numId w:val="2"/>
+          <w:numId w:val="3"/>
         </w:numPr>
         <w:spacing w:after="0" w:line="276" w:lineRule="auto"/>
-      </w:pPr>
-      <w:r>
-        <w:t>previous colors?</w:t>
+        <w:rPr>
+          <w:bCs/>
+        </w:rPr>
+      </w:pPr>
+      <w:r>
+        <w:rPr>
+          <w:bCs/>
+        </w:rPr>
+        <w:t>duration</w:t>
+      </w:r>
+      <w:r>
+        <w:rPr>
+          <w:bCs/>
+        </w:rPr>
+        <w:t>: 4^(pixels%7)</w:t>
+      </w:r>
+    </w:p>
+    <w:p>
+      <w:pPr>
+        <w:pStyle w:val="ListParagraph"/>
+        <w:numPr>
+          <w:ilvl w:val="1"/>
+          <w:numId w:val="3"/>
+        </w:numPr>
+        <w:spacing w:after="0" w:line="276" w:lineRule="auto"/>
+        <w:rPr>
+          <w:bCs/>
+        </w:rPr>
+      </w:pPr>
+      <w:r>
+        <w:rPr>
+          <w:bCs/>
+        </w:rPr>
+        <w:t># of colors controls the octave</w:t>
       </w:r>
     </w:p>
     <w:p>
@@ -101,12 +216,30 @@
         <w:pStyle w:val="ListParagraph"/>
         <w:numPr>
           <w:ilvl w:val="0"/>
-          <w:numId w:val="2"/>
+          <w:numId w:val="3"/>
         </w:numPr>
         <w:spacing w:after="0" w:line="276" w:lineRule="auto"/>
-      </w:pPr>
-      <w:r>
-        <w:t>divide canvas into grid, each its own  “instrument”</w:t>
+        <w:rPr>
+          <w:bCs/>
+        </w:rPr>
+      </w:pPr>
+      <w:r>
+        <w:rPr>
+          <w:bCs/>
+        </w:rPr>
+        <w:t xml:space="preserve">colors: effect (# of </w:t>
+      </w:r>
+      <w:r>
+        <w:rPr>
+          <w:bCs/>
+        </w:rPr>
+        <w:t>pixels of that color</w:t>
+      </w:r>
+      <w:r>
+        <w:rPr>
+          <w:bCs/>
+        </w:rPr>
+        <w:t xml:space="preserve"> control the degree)</w:t>
       </w:r>
     </w:p>
     <w:p>
@@ -114,12 +247,18 @@
         <w:pStyle w:val="ListParagraph"/>
         <w:numPr>
           <w:ilvl w:val="1"/>
-          <w:numId w:val="2"/>
+          <w:numId w:val="3"/>
         </w:numPr>
         <w:spacing w:after="0" w:line="276" w:lineRule="auto"/>
-      </w:pPr>
-      <w:r>
-        <w:t>tone</w:t>
+        <w:rPr>
+          <w:bCs/>
+        </w:rPr>
+      </w:pPr>
+      <w:r>
+        <w:rPr>
+          <w:bCs/>
+        </w:rPr>
+        <w:t>white</w:t>
       </w:r>
     </w:p>
     <w:p>
@@ -127,56 +266,162 @@
         <w:pStyle w:val="ListParagraph"/>
         <w:numPr>
           <w:ilvl w:val="1"/>
-          <w:numId w:val="2"/>
+          <w:numId w:val="3"/>
         </w:numPr>
         <w:spacing w:after="0" w:line="276" w:lineRule="auto"/>
-      </w:pPr>
-      <w:r>
-        <w:t>rhythm</w:t>
-      </w:r>
-    </w:p>
-    <w:p>
-      <w:pPr>
-        <w:spacing w:after="0" w:line="276" w:lineRule="auto"/>
-      </w:pPr>
+        <w:rPr>
+          <w:bCs/>
+        </w:rPr>
+      </w:pPr>
+      <w:r>
+        <w:rPr>
+          <w:bCs/>
+        </w:rPr>
+        <w:t>red</w:t>
+      </w:r>
+    </w:p>
+    <w:p>
+      <w:pPr>
+        <w:pStyle w:val="ListParagraph"/>
+        <w:numPr>
+          <w:ilvl w:val="1"/>
+          <w:numId w:val="3"/>
+        </w:numPr>
+        <w:spacing w:after="0" w:line="276" w:lineRule="auto"/>
+        <w:rPr>
+          <w:bCs/>
+        </w:rPr>
+      </w:pPr>
+      <w:r>
+        <w:rPr>
+          <w:bCs/>
+        </w:rPr>
+        <w:t>yellow</w:t>
+      </w:r>
+    </w:p>
+    <w:p>
+      <w:pPr>
+        <w:pStyle w:val="ListParagraph"/>
+        <w:numPr>
+          <w:ilvl w:val="1"/>
+          <w:numId w:val="3"/>
+        </w:numPr>
+        <w:spacing w:after="0" w:line="276" w:lineRule="auto"/>
+        <w:rPr>
+          <w:bCs/>
+        </w:rPr>
+      </w:pPr>
+      <w:r>
+        <w:rPr>
+          <w:bCs/>
+        </w:rPr>
+        <w:t>blue</w:t>
+      </w:r>
+    </w:p>
+    <w:p>
+      <w:pPr>
+        <w:pStyle w:val="ListParagraph"/>
+        <w:numPr>
+          <w:ilvl w:val="1"/>
+          <w:numId w:val="3"/>
+        </w:numPr>
+        <w:spacing w:after="0" w:line="276" w:lineRule="auto"/>
+        <w:rPr>
+          <w:bCs/>
+        </w:rPr>
+      </w:pPr>
+      <w:r>
+        <w:rPr>
+          <w:bCs/>
+        </w:rPr>
+        <w:t>green</w:t>
+      </w:r>
+    </w:p>
+    <w:p>
+      <w:pPr>
+        <w:pStyle w:val="ListParagraph"/>
+        <w:numPr>
+          <w:ilvl w:val="1"/>
+          <w:numId w:val="3"/>
+        </w:numPr>
+        <w:spacing w:after="0" w:line="276" w:lineRule="auto"/>
+        <w:rPr>
+          <w:bCs/>
+        </w:rPr>
+      </w:pPr>
+      <w:r>
+        <w:rPr>
+          <w:bCs/>
+        </w:rPr>
+        <w:t>sienna</w:t>
+      </w:r>
+    </w:p>
+    <w:p>
+      <w:pPr>
+        <w:pStyle w:val="ListParagraph"/>
+        <w:numPr>
+          <w:ilvl w:val="1"/>
+          <w:numId w:val="3"/>
+        </w:numPr>
+        <w:spacing w:after="0" w:line="276" w:lineRule="auto"/>
+        <w:rPr>
+          <w:bCs/>
+        </w:rPr>
+      </w:pPr>
+      <w:r>
+        <w:rPr>
+          <w:bCs/>
+        </w:rPr>
+        <w:t>umber</w:t>
+      </w:r>
+    </w:p>
+    <w:p>
+      <w:pPr>
+        <w:pStyle w:val="ListParagraph"/>
+        <w:spacing w:after="0" w:line="276" w:lineRule="auto"/>
+        <w:ind w:left="1440"/>
+        <w:rPr>
+          <w:bCs/>
+        </w:rPr>
+      </w:pPr>
+    </w:p>
+    <w:p>
+      <w:pPr>
+        <w:spacing w:after="0" w:line="276" w:lineRule="auto"/>
+        <w:rPr>
+          <w:b/>
+        </w:rPr>
+      </w:pPr>
+      <w:r>
+        <w:rPr>
+          <w:b/>
+        </w:rPr>
+        <w:t>RANDOMIZED</w:t>
+      </w:r>
+      <w:r>
+        <w:rPr>
+          <w:b/>
+        </w:rPr>
+        <w:t>:</w:t>
+      </w:r>
     </w:p>
     <w:p>
       <w:pPr>
         <w:pStyle w:val="ListParagraph"/>
         <w:numPr>
           <w:ilvl w:val="0"/>
-          <w:numId w:val="2"/>
+          <w:numId w:val="3"/>
         </w:numPr>
         <w:spacing w:after="0" w:line="276" w:lineRule="auto"/>
-      </w:pPr>
-      <w:r>
-        <w:t>qualities we want:</w:t>
-      </w:r>
-    </w:p>
-    <w:p>
-      <w:pPr>
-        <w:pStyle w:val="ListParagraph"/>
-        <w:numPr>
-          <w:ilvl w:val="1"/>
-          <w:numId w:val="2"/>
-        </w:numPr>
-        <w:spacing w:after="0" w:line="276" w:lineRule="auto"/>
-      </w:pPr>
-      <w:r>
-        <w:t>syncopation</w:t>
-      </w:r>
-    </w:p>
-    <w:p>
-      <w:pPr>
-        <w:pStyle w:val="ListParagraph"/>
-        <w:numPr>
-          <w:ilvl w:val="1"/>
-          <w:numId w:val="2"/>
-        </w:numPr>
-        <w:spacing w:after="0" w:line="276" w:lineRule="auto"/>
-      </w:pPr>
-      <w:r>
-        <w:t>gradual change over time</w:t>
+        <w:rPr>
+          <w:bCs/>
+        </w:rPr>
+      </w:pPr>
+      <w:r>
+        <w:rPr>
+          <w:bCs/>
+        </w:rPr>
+        <w:t>each synth</w:t>
       </w:r>
     </w:p>
     <w:p>
@@ -488,11 +733,126 @@
       </w:rPr>
     </w:lvl>
   </w:abstractNum>
+  <w:abstractNum w:abstractNumId="2" w15:restartNumberingAfterBreak="0">
+    <w:nsid w:val="692F0559"/>
+    <w:multiLevelType w:val="hybridMultilevel"/>
+    <w:tmpl w:val="D32A9CDE"/>
+    <w:lvl w:ilvl="0" w:tplc="755EF606">
+      <w:numFmt w:val="bullet"/>
+      <w:lvlText w:val="-"/>
+      <w:lvlJc w:val="left"/>
+      <w:pPr>
+        <w:ind w:left="720" w:hanging="360"/>
+      </w:pPr>
+      <w:rPr>
+        <w:rFonts w:ascii="Aptos" w:eastAsiaTheme="minorEastAsia" w:hAnsi="Aptos" w:cstheme="minorBidi" w:hint="default"/>
+      </w:rPr>
+    </w:lvl>
+    <w:lvl w:ilvl="1" w:tplc="04090003">
+      <w:start w:val="1"/>
+      <w:numFmt w:val="bullet"/>
+      <w:lvlText w:val="o"/>
+      <w:lvlJc w:val="left"/>
+      <w:pPr>
+        <w:ind w:left="1440" w:hanging="360"/>
+      </w:pPr>
+      <w:rPr>
+        <w:rFonts w:ascii="Courier New" w:hAnsi="Courier New" w:cs="Courier New" w:hint="default"/>
+      </w:rPr>
+    </w:lvl>
+    <w:lvl w:ilvl="2" w:tplc="04090005">
+      <w:start w:val="1"/>
+      <w:numFmt w:val="bullet"/>
+      <w:lvlText w:val=""/>
+      <w:lvlJc w:val="left"/>
+      <w:pPr>
+        <w:ind w:left="2160" w:hanging="360"/>
+      </w:pPr>
+      <w:rPr>
+        <w:rFonts w:ascii="Wingdings" w:hAnsi="Wingdings" w:hint="default"/>
+      </w:rPr>
+    </w:lvl>
+    <w:lvl w:ilvl="3" w:tplc="04090001" w:tentative="1">
+      <w:start w:val="1"/>
+      <w:numFmt w:val="bullet"/>
+      <w:lvlText w:val=""/>
+      <w:lvlJc w:val="left"/>
+      <w:pPr>
+        <w:ind w:left="2880" w:hanging="360"/>
+      </w:pPr>
+      <w:rPr>
+        <w:rFonts w:ascii="Symbol" w:hAnsi="Symbol" w:hint="default"/>
+      </w:rPr>
+    </w:lvl>
+    <w:lvl w:ilvl="4" w:tplc="04090003" w:tentative="1">
+      <w:start w:val="1"/>
+      <w:numFmt w:val="bullet"/>
+      <w:lvlText w:val="o"/>
+      <w:lvlJc w:val="left"/>
+      <w:pPr>
+        <w:ind w:left="3600" w:hanging="360"/>
+      </w:pPr>
+      <w:rPr>
+        <w:rFonts w:ascii="Courier New" w:hAnsi="Courier New" w:cs="Courier New" w:hint="default"/>
+      </w:rPr>
+    </w:lvl>
+    <w:lvl w:ilvl="5" w:tplc="04090005" w:tentative="1">
+      <w:start w:val="1"/>
+      <w:numFmt w:val="bullet"/>
+      <w:lvlText w:val=""/>
+      <w:lvlJc w:val="left"/>
+      <w:pPr>
+        <w:ind w:left="4320" w:hanging="360"/>
+      </w:pPr>
+      <w:rPr>
+        <w:rFonts w:ascii="Wingdings" w:hAnsi="Wingdings" w:hint="default"/>
+      </w:rPr>
+    </w:lvl>
+    <w:lvl w:ilvl="6" w:tplc="04090001" w:tentative="1">
+      <w:start w:val="1"/>
+      <w:numFmt w:val="bullet"/>
+      <w:lvlText w:val=""/>
+      <w:lvlJc w:val="left"/>
+      <w:pPr>
+        <w:ind w:left="5040" w:hanging="360"/>
+      </w:pPr>
+      <w:rPr>
+        <w:rFonts w:ascii="Symbol" w:hAnsi="Symbol" w:hint="default"/>
+      </w:rPr>
+    </w:lvl>
+    <w:lvl w:ilvl="7" w:tplc="04090003" w:tentative="1">
+      <w:start w:val="1"/>
+      <w:numFmt w:val="bullet"/>
+      <w:lvlText w:val="o"/>
+      <w:lvlJc w:val="left"/>
+      <w:pPr>
+        <w:ind w:left="5760" w:hanging="360"/>
+      </w:pPr>
+      <w:rPr>
+        <w:rFonts w:ascii="Courier New" w:hAnsi="Courier New" w:cs="Courier New" w:hint="default"/>
+      </w:rPr>
+    </w:lvl>
+    <w:lvl w:ilvl="8" w:tplc="04090005" w:tentative="1">
+      <w:start w:val="1"/>
+      <w:numFmt w:val="bullet"/>
+      <w:lvlText w:val=""/>
+      <w:lvlJc w:val="left"/>
+      <w:pPr>
+        <w:ind w:left="6480" w:hanging="360"/>
+      </w:pPr>
+      <w:rPr>
+        <w:rFonts w:ascii="Wingdings" w:hAnsi="Wingdings" w:hint="default"/>
+      </w:rPr>
+    </w:lvl>
+  </w:abstractNum>
   <w:num w:numId="1" w16cid:durableId="1624461704">
     <w:abstractNumId w:val="1"/>
   </w:num>
   <w:num w:numId="2" w16cid:durableId="198322249">
     <w:abstractNumId w:val="0"/>
+  </w:num>
+  <w:num w:numId="3" w16cid:durableId="1951281152">
+    <w:abstractNumId w:val="2"/>
   </w:num>
 </w:numbering>
 </file>

</xml_diff>